<commit_message>
Added project plan and updated use cases in URS
</commit_message>
<xml_diff>
--- a/Documentation/Test-Plan.docx
+++ b/Documentation/Test-Plan.docx
@@ -1361,6 +1361,14 @@
               <w:cnfStyle w:val="000000100000" w:firstRow="0" w:lastRow="0" w:firstColumn="0" w:lastColumn="0" w:oddVBand="0" w:evenVBand="0" w:oddHBand="1" w:evenHBand="0" w:firstRowFirstColumn="0" w:firstRowLastColumn="0" w:lastRowFirstColumn="0" w:lastRowLastColumn="0"/>
             </w:pPr>
             <w:r>
+              <w:t>Name: Eindhoven playoffs</w:t>
+            </w:r>
+          </w:p>
+          <w:p>
+            <w:pPr>
+              <w:cnfStyle w:val="000000100000" w:firstRow="0" w:lastRow="0" w:firstColumn="0" w:lastColumn="0" w:oddVBand="0" w:evenVBand="0" w:oddHBand="1" w:evenHBand="0" w:firstRowFirstColumn="0" w:firstRowLastColumn="0" w:lastRowFirstColumn="0" w:lastRowLastColumn="0"/>
+            </w:pPr>
+            <w:r>
               <w:t>Sport: Badminton</w:t>
             </w:r>
           </w:p>
@@ -1541,6 +1549,14 @@
               <w:cnfStyle w:val="000000000000" w:firstRow="0" w:lastRow="0" w:firstColumn="0" w:lastColumn="0" w:oddVBand="0" w:evenVBand="0" w:oddHBand="0" w:evenHBand="0" w:firstRowFirstColumn="0" w:firstRowLastColumn="0" w:lastRowFirstColumn="0" w:lastRowLastColumn="0"/>
             </w:pPr>
             <w:r>
+              <w:t>Name: E</w:t>
+            </w:r>
+          </w:p>
+          <w:p>
+            <w:pPr>
+              <w:cnfStyle w:val="000000000000" w:firstRow="0" w:lastRow="0" w:firstColumn="0" w:lastColumn="0" w:oddVBand="0" w:evenVBand="0" w:oddHBand="0" w:evenHBand="0" w:firstRowFirstColumn="0" w:firstRowLastColumn="0" w:lastRowFirstColumn="0" w:lastRowLastColumn="0"/>
+            </w:pPr>
+            <w:r>
               <w:t>Sport: Badminton</w:t>
             </w:r>
           </w:p>
@@ -1589,6 +1605,7 @@
               <w:cnfStyle w:val="000000000000" w:firstRow="0" w:lastRow="0" w:firstColumn="0" w:lastColumn="0" w:oddVBand="0" w:evenVBand="0" w:oddHBand="0" w:evenHBand="0" w:firstRowFirstColumn="0" w:firstRowLastColumn="0" w:lastRowFirstColumn="0" w:lastRowLastColumn="0"/>
             </w:pPr>
             <w:r>
+              <w:lastRenderedPageBreak/>
               <w:t>Location: The moon</w:t>
             </w:r>
           </w:p>
@@ -2297,6 +2314,7 @@
               <w:cnfStyle w:val="000000100000" w:firstRow="0" w:lastRow="0" w:firstColumn="0" w:lastColumn="0" w:oddVBand="0" w:evenVBand="0" w:oddHBand="1" w:evenHBand="0" w:firstRowFirstColumn="0" w:firstRowLastColumn="0" w:lastRowFirstColumn="0" w:lastRowLastColumn="0"/>
             </w:pPr>
             <w:r>
+              <w:lastRenderedPageBreak/>
               <w:t>End date: 10.06.2022</w:t>
             </w:r>
           </w:p>
@@ -2321,7 +2339,6 @@
               <w:cnfStyle w:val="000000100000" w:firstRow="0" w:lastRow="0" w:firstColumn="0" w:lastColumn="0" w:oddVBand="0" w:evenVBand="0" w:oddHBand="1" w:evenHBand="0" w:firstRowFirstColumn="0" w:firstRowLastColumn="0" w:lastRowFirstColumn="0" w:lastRowLastColumn="0"/>
             </w:pPr>
             <w:r>
-              <w:lastRenderedPageBreak/>
               <w:t>Location: Eindhoven</w:t>
             </w:r>
           </w:p>
@@ -2450,6 +2467,19 @@
             <w:r>
               <w:t>New tournament info:</w:t>
             </w:r>
+          </w:p>
+          <w:p>
+            <w:pPr>
+              <w:cnfStyle w:val="000000000000" w:firstRow="0" w:lastRow="0" w:firstColumn="0" w:lastColumn="0" w:oddVBand="0" w:evenVBand="0" w:oddHBand="0" w:evenHBand="0" w:firstRowFirstColumn="0" w:firstRowLastColumn="0" w:lastRowFirstColumn="0" w:lastRowLastColumn="0"/>
+            </w:pPr>
+            <w:r>
+              <w:t xml:space="preserve">Name: </w:t>
+            </w:r>
+            <w:proofErr w:type="spellStart"/>
+            <w:r>
+              <w:t>Ei</w:t>
+            </w:r>
+            <w:proofErr w:type="spellEnd"/>
           </w:p>
           <w:p>
             <w:pPr>
@@ -2570,10 +2600,19 @@
               <w:cnfStyle w:val="000000100000" w:firstRow="0" w:lastRow="0" w:firstColumn="0" w:lastColumn="0" w:oddVBand="0" w:evenVBand="0" w:oddHBand="1" w:evenHBand="0" w:firstRowFirstColumn="0" w:firstRowLastColumn="0" w:lastRowFirstColumn="0" w:lastRowLastColumn="0"/>
             </w:pPr>
             <w:r>
-              <w:t>Edit tournament that has started</w:t>
-            </w:r>
-            <w:r>
-              <w:t xml:space="preserve"> or ended</w:t>
+              <w:t xml:space="preserve">Edit tournament that </w:t>
+            </w:r>
+            <w:r>
+              <w:t>starts in one week</w:t>
+            </w:r>
+            <w:r>
+              <w:t xml:space="preserve"> or </w:t>
+            </w:r>
+            <w:r>
+              <w:t xml:space="preserve">has </w:t>
+            </w:r>
+            <w:r>
+              <w:t>ended</w:t>
             </w:r>
           </w:p>
         </w:tc>
@@ -2869,111 +2908,6 @@
             </w:r>
             <w:r>
               <w:t>ystem displays a success message.</w:t>
-            </w:r>
-          </w:p>
-        </w:tc>
-      </w:tr>
-      <w:tr>
-        <w:tc>
-          <w:tcPr>
-            <w:cnfStyle w:val="001000000000" w:firstRow="0" w:lastRow="0" w:firstColumn="1" w:lastColumn="0" w:oddVBand="0" w:evenVBand="0" w:oddHBand="0" w:evenHBand="0" w:firstRowFirstColumn="0" w:firstRowLastColumn="0" w:lastRowFirstColumn="0" w:lastRowLastColumn="0"/>
-            <w:tcW w:w="967" w:type="dxa"/>
-          </w:tcPr>
-          <w:p>
-            <w:pPr>
-              <w:jc w:val="center"/>
-            </w:pPr>
-            <w:r>
-              <w:t>TC-</w:t>
-            </w:r>
-            <w:r>
-              <w:t>16</w:t>
-            </w:r>
-          </w:p>
-        </w:tc>
-        <w:tc>
-          <w:tcPr>
-            <w:tcW w:w="1676" w:type="dxa"/>
-          </w:tcPr>
-          <w:p>
-            <w:pPr>
-              <w:cnfStyle w:val="000000000000" w:firstRow="0" w:lastRow="0" w:firstColumn="0" w:lastColumn="0" w:oddVBand="0" w:evenVBand="0" w:oddHBand="0" w:evenHBand="0" w:firstRowFirstColumn="0" w:firstRowLastColumn="0" w:lastRowFirstColumn="0" w:lastRowLastColumn="0"/>
-            </w:pPr>
-            <w:r>
-              <w:t>Delete an</w:t>
-            </w:r>
-            <w:r>
-              <w:t xml:space="preserve"> ongoing tournament</w:t>
-            </w:r>
-          </w:p>
-        </w:tc>
-        <w:tc>
-          <w:tcPr>
-            <w:tcW w:w="1766" w:type="dxa"/>
-          </w:tcPr>
-          <w:p>
-            <w:pPr>
-              <w:cnfStyle w:val="000000000000" w:firstRow="0" w:lastRow="0" w:firstColumn="0" w:lastColumn="0" w:oddVBand="0" w:evenVBand="0" w:oddHBand="0" w:evenHBand="0" w:firstRowFirstColumn="0" w:firstRowLastColumn="0" w:lastRowFirstColumn="0" w:lastRowLastColumn="0"/>
-            </w:pPr>
-            <w:r>
-              <w:t>On the Home screen.</w:t>
-            </w:r>
-          </w:p>
-          <w:p>
-            <w:pPr>
-              <w:cnfStyle w:val="000000000000" w:firstRow="0" w:lastRow="0" w:firstColumn="0" w:lastColumn="0" w:oddVBand="0" w:evenVBand="0" w:oddHBand="0" w:evenHBand="0" w:firstRowFirstColumn="0" w:firstRowLastColumn="0" w:lastRowFirstColumn="0" w:lastRowLastColumn="0"/>
-            </w:pPr>
-            <w:r>
-              <w:t>Logged in as staff member.</w:t>
-            </w:r>
-          </w:p>
-        </w:tc>
-        <w:tc>
-          <w:tcPr>
-            <w:tcW w:w="1733" w:type="dxa"/>
-          </w:tcPr>
-          <w:p>
-            <w:pPr>
-              <w:cnfStyle w:val="000000000000" w:firstRow="0" w:lastRow="0" w:firstColumn="0" w:lastColumn="0" w:oddVBand="0" w:evenVBand="0" w:oddHBand="0" w:evenHBand="0" w:firstRowFirstColumn="0" w:firstRowLastColumn="0" w:lastRowFirstColumn="0" w:lastRowLastColumn="0"/>
-            </w:pPr>
-            <w:r>
-              <w:t xml:space="preserve">Username: </w:t>
-            </w:r>
-            <w:proofErr w:type="spellStart"/>
-            <w:r>
-              <w:t>jrdn</w:t>
-            </w:r>
-            <w:proofErr w:type="spellEnd"/>
-          </w:p>
-          <w:p>
-            <w:pPr>
-              <w:cnfStyle w:val="000000000000" w:firstRow="0" w:lastRow="0" w:firstColumn="0" w:lastColumn="0" w:oddVBand="0" w:evenVBand="0" w:oddHBand="0" w:evenHBand="0" w:firstRowFirstColumn="0" w:firstRowLastColumn="0" w:lastRowFirstColumn="0" w:lastRowLastColumn="0"/>
-            </w:pPr>
-            <w:r>
-              <w:t>Password: 123</w:t>
-            </w:r>
-          </w:p>
-          <w:p>
-            <w:pPr>
-              <w:cnfStyle w:val="000000000000" w:firstRow="0" w:lastRow="0" w:firstColumn="0" w:lastColumn="0" w:oddVBand="0" w:evenVBand="0" w:oddHBand="0" w:evenHBand="0" w:firstRowFirstColumn="0" w:firstRowLastColumn="0" w:lastRowFirstColumn="0" w:lastRowLastColumn="0"/>
-            </w:pPr>
-          </w:p>
-          <w:p>
-            <w:pPr>
-              <w:cnfStyle w:val="000000000000" w:firstRow="0" w:lastRow="0" w:firstColumn="0" w:lastColumn="0" w:oddVBand="0" w:evenVBand="0" w:oddHBand="0" w:evenHBand="0" w:firstRowFirstColumn="0" w:firstRowLastColumn="0" w:lastRowFirstColumn="0" w:lastRowLastColumn="0"/>
-            </w:pPr>
-          </w:p>
-        </w:tc>
-        <w:tc>
-          <w:tcPr>
-            <w:tcW w:w="3483" w:type="dxa"/>
-          </w:tcPr>
-          <w:p>
-            <w:pPr>
-              <w:cnfStyle w:val="000000000000" w:firstRow="0" w:lastRow="0" w:firstColumn="0" w:lastColumn="0" w:oddVBand="0" w:evenVBand="0" w:oddHBand="0" w:evenHBand="0" w:firstRowFirstColumn="0" w:firstRowLastColumn="0" w:lastRowFirstColumn="0" w:lastRowLastColumn="0"/>
-            </w:pPr>
-            <w:r>
-              <w:t>Tournament is not deleted and system displays error message.</w:t>
             </w:r>
           </w:p>
         </w:tc>
@@ -3100,7 +3034,7 @@
               <w:jc w:val="center"/>
             </w:pPr>
             <w:r>
-              <w:t>TC-17</w:t>
+              <w:t>TC-16</w:t>
             </w:r>
           </w:p>
         </w:tc>
@@ -3199,7 +3133,7 @@
               <w:jc w:val="center"/>
             </w:pPr>
             <w:r>
-              <w:t>TC-18</w:t>
+              <w:t>TC-17</w:t>
             </w:r>
           </w:p>
         </w:tc>
@@ -3298,7 +3232,22 @@
         <w:pStyle w:val="21"/>
       </w:pPr>
       <w:r>
-        <w:t>UC-09: Staff member views scheduled games for a tournament</w:t>
+        <w:t>UC-09</w:t>
+      </w:r>
+      <w:r>
+        <w:t xml:space="preserve">: Staff member </w:t>
+      </w:r>
+      <w:r>
+        <w:t>concludes</w:t>
+      </w:r>
+      <w:r>
+        <w:t xml:space="preserve"> any </w:t>
+      </w:r>
+      <w:r>
+        <w:t>ended</w:t>
+      </w:r>
+      <w:r>
+        <w:t xml:space="preserve"> tournaments</w:t>
       </w:r>
     </w:p>
     <w:tbl>
@@ -3404,6 +3353,129 @@
               <w:jc w:val="center"/>
             </w:pPr>
             <w:r>
+              <w:t>TC-18</w:t>
+            </w:r>
+          </w:p>
+        </w:tc>
+        <w:tc>
+          <w:tcPr>
+            <w:tcW w:w="1676" w:type="dxa"/>
+          </w:tcPr>
+          <w:p>
+            <w:pPr>
+              <w:cnfStyle w:val="000000100000" w:firstRow="0" w:lastRow="0" w:firstColumn="0" w:lastColumn="0" w:oddVBand="0" w:evenVBand="0" w:oddHBand="1" w:evenHBand="0" w:firstRowFirstColumn="0" w:firstRowLastColumn="0" w:lastRowFirstColumn="0" w:lastRowLastColumn="0"/>
+            </w:pPr>
+            <w:r>
+              <w:t xml:space="preserve">Start </w:t>
+            </w:r>
+            <w:r>
+              <w:t>concludes</w:t>
+            </w:r>
+            <w:r>
+              <w:t xml:space="preserve"> pending tournaments</w:t>
+            </w:r>
+          </w:p>
+        </w:tc>
+        <w:tc>
+          <w:tcPr>
+            <w:tcW w:w="1766" w:type="dxa"/>
+          </w:tcPr>
+          <w:p>
+            <w:pPr>
+              <w:cnfStyle w:val="000000100000" w:firstRow="0" w:lastRow="0" w:firstColumn="0" w:lastColumn="0" w:oddVBand="0" w:evenVBand="0" w:oddHBand="1" w:evenHBand="0" w:firstRowFirstColumn="0" w:firstRowLastColumn="0" w:lastRowFirstColumn="0" w:lastRowLastColumn="0"/>
+            </w:pPr>
+            <w:r>
+              <w:t>On the Home screen.</w:t>
+            </w:r>
+          </w:p>
+          <w:p>
+            <w:pPr>
+              <w:cnfStyle w:val="000000100000" w:firstRow="0" w:lastRow="0" w:firstColumn="0" w:lastColumn="0" w:oddVBand="0" w:evenVBand="0" w:oddHBand="1" w:evenHBand="0" w:firstRowFirstColumn="0" w:firstRowLastColumn="0" w:lastRowFirstColumn="0" w:lastRowLastColumn="0"/>
+            </w:pPr>
+            <w:r>
+              <w:t>Logged in as staff member.</w:t>
+            </w:r>
+          </w:p>
+        </w:tc>
+        <w:tc>
+          <w:tcPr>
+            <w:tcW w:w="1733" w:type="dxa"/>
+          </w:tcPr>
+          <w:p>
+            <w:pPr>
+              <w:cnfStyle w:val="000000100000" w:firstRow="0" w:lastRow="0" w:firstColumn="0" w:lastColumn="0" w:oddVBand="0" w:evenVBand="0" w:oddHBand="1" w:evenHBand="0" w:firstRowFirstColumn="0" w:firstRowLastColumn="0" w:lastRowFirstColumn="0" w:lastRowLastColumn="0"/>
+            </w:pPr>
+            <w:r>
+              <w:t xml:space="preserve">Username: </w:t>
+            </w:r>
+            <w:proofErr w:type="spellStart"/>
+            <w:r>
+              <w:t>jrdn</w:t>
+            </w:r>
+            <w:proofErr w:type="spellEnd"/>
+          </w:p>
+          <w:p>
+            <w:pPr>
+              <w:cnfStyle w:val="000000100000" w:firstRow="0" w:lastRow="0" w:firstColumn="0" w:lastColumn="0" w:oddVBand="0" w:evenVBand="0" w:oddHBand="1" w:evenHBand="0" w:firstRowFirstColumn="0" w:firstRowLastColumn="0" w:lastRowFirstColumn="0" w:lastRowLastColumn="0"/>
+            </w:pPr>
+            <w:r>
+              <w:t>Password: 123</w:t>
+            </w:r>
+          </w:p>
+          <w:p>
+            <w:pPr>
+              <w:cnfStyle w:val="000000100000" w:firstRow="0" w:lastRow="0" w:firstColumn="0" w:lastColumn="0" w:oddVBand="0" w:evenVBand="0" w:oddHBand="1" w:evenHBand="0" w:firstRowFirstColumn="0" w:firstRowLastColumn="0" w:lastRowFirstColumn="0" w:lastRowLastColumn="0"/>
+            </w:pPr>
+          </w:p>
+          <w:p>
+            <w:pPr>
+              <w:cnfStyle w:val="000000100000" w:firstRow="0" w:lastRow="0" w:firstColumn="0" w:lastColumn="0" w:oddVBand="0" w:evenVBand="0" w:oddHBand="1" w:evenHBand="0" w:firstRowFirstColumn="0" w:firstRowLastColumn="0" w:lastRowFirstColumn="0" w:lastRowLastColumn="0"/>
+            </w:pPr>
+          </w:p>
+        </w:tc>
+        <w:tc>
+          <w:tcPr>
+            <w:tcW w:w="3483" w:type="dxa"/>
+          </w:tcPr>
+          <w:p>
+            <w:pPr>
+              <w:cnfStyle w:val="000000100000" w:firstRow="0" w:lastRow="0" w:firstColumn="0" w:lastColumn="0" w:oddVBand="0" w:evenVBand="0" w:oddHBand="1" w:evenHBand="0" w:firstRowFirstColumn="0" w:firstRowLastColumn="0" w:lastRowFirstColumn="0" w:lastRowLastColumn="0"/>
+            </w:pPr>
+            <w:r>
+              <w:t xml:space="preserve">Any tournaments that have not </w:t>
+            </w:r>
+            <w:r>
+              <w:t>concluded</w:t>
+            </w:r>
+            <w:r>
+              <w:t xml:space="preserve"> automatically are </w:t>
+            </w:r>
+            <w:r>
+              <w:t>concluded</w:t>
+            </w:r>
+            <w:r>
+              <w:t xml:space="preserve"> and system </w:t>
+            </w:r>
+            <w:r>
+              <w:t>ranks players in the tournament</w:t>
+            </w:r>
+            <w:r>
+              <w:t>. System displays success message.</w:t>
+            </w:r>
+          </w:p>
+        </w:tc>
+      </w:tr>
+      <w:tr>
+        <w:tc>
+          <w:tcPr>
+            <w:cnfStyle w:val="001000000000" w:firstRow="0" w:lastRow="0" w:firstColumn="1" w:lastColumn="0" w:oddVBand="0" w:evenVBand="0" w:oddHBand="0" w:evenHBand="0" w:firstRowFirstColumn="0" w:firstRowLastColumn="0" w:lastRowFirstColumn="0" w:lastRowLastColumn="0"/>
+            <w:tcW w:w="967" w:type="dxa"/>
+          </w:tcPr>
+          <w:p>
+            <w:pPr>
+              <w:jc w:val="center"/>
+            </w:pPr>
+            <w:r>
               <w:t>TC-19</w:t>
             </w:r>
           </w:p>
@@ -3414,10 +3486,10 @@
           </w:tcPr>
           <w:p>
             <w:pPr>
-              <w:cnfStyle w:val="000000100000" w:firstRow="0" w:lastRow="0" w:firstColumn="0" w:lastColumn="0" w:oddVBand="0" w:evenVBand="0" w:oddHBand="1" w:evenHBand="0" w:firstRowFirstColumn="0" w:firstRowLastColumn="0" w:lastRowFirstColumn="0" w:lastRowLastColumn="0"/>
-            </w:pPr>
-            <w:r>
-              <w:t>View all games to be played for a tournament</w:t>
+              <w:cnfStyle w:val="000000000000" w:firstRow="0" w:lastRow="0" w:firstColumn="0" w:lastColumn="0" w:oddVBand="0" w:evenVBand="0" w:oddHBand="0" w:evenHBand="0" w:firstRowFirstColumn="0" w:firstRowLastColumn="0" w:lastRowFirstColumn="0" w:lastRowLastColumn="0"/>
+            </w:pPr>
+            <w:r>
+              <w:t>No tournaments to conclude</w:t>
             </w:r>
           </w:p>
         </w:tc>
@@ -3427,7 +3499,7 @@
           </w:tcPr>
           <w:p>
             <w:pPr>
-              <w:cnfStyle w:val="000000100000" w:firstRow="0" w:lastRow="0" w:firstColumn="0" w:lastColumn="0" w:oddVBand="0" w:evenVBand="0" w:oddHBand="1" w:evenHBand="0" w:firstRowFirstColumn="0" w:firstRowLastColumn="0" w:lastRowFirstColumn="0" w:lastRowLastColumn="0"/>
+              <w:cnfStyle w:val="000000000000" w:firstRow="0" w:lastRow="0" w:firstColumn="0" w:lastColumn="0" w:oddVBand="0" w:evenVBand="0" w:oddHBand="0" w:evenHBand="0" w:firstRowFirstColumn="0" w:firstRowLastColumn="0" w:lastRowFirstColumn="0" w:lastRowLastColumn="0"/>
             </w:pPr>
             <w:r>
               <w:t>On the Home screen.</w:t>
@@ -3435,7 +3507,7 @@
           </w:p>
           <w:p>
             <w:pPr>
-              <w:cnfStyle w:val="000000100000" w:firstRow="0" w:lastRow="0" w:firstColumn="0" w:lastColumn="0" w:oddVBand="0" w:evenVBand="0" w:oddHBand="1" w:evenHBand="0" w:firstRowFirstColumn="0" w:firstRowLastColumn="0" w:lastRowFirstColumn="0" w:lastRowLastColumn="0"/>
+              <w:cnfStyle w:val="000000000000" w:firstRow="0" w:lastRow="0" w:firstColumn="0" w:lastColumn="0" w:oddVBand="0" w:evenVBand="0" w:oddHBand="0" w:evenHBand="0" w:firstRowFirstColumn="0" w:firstRowLastColumn="0" w:lastRowFirstColumn="0" w:lastRowLastColumn="0"/>
             </w:pPr>
             <w:r>
               <w:t>Logged in as staff member.</w:t>
@@ -3448,7 +3520,7 @@
           </w:tcPr>
           <w:p>
             <w:pPr>
-              <w:cnfStyle w:val="000000100000" w:firstRow="0" w:lastRow="0" w:firstColumn="0" w:lastColumn="0" w:oddVBand="0" w:evenVBand="0" w:oddHBand="1" w:evenHBand="0" w:firstRowFirstColumn="0" w:firstRowLastColumn="0" w:lastRowFirstColumn="0" w:lastRowLastColumn="0"/>
+              <w:cnfStyle w:val="000000000000" w:firstRow="0" w:lastRow="0" w:firstColumn="0" w:lastColumn="0" w:oddVBand="0" w:evenVBand="0" w:oddHBand="0" w:evenHBand="0" w:firstRowFirstColumn="0" w:firstRowLastColumn="0" w:lastRowFirstColumn="0" w:lastRowLastColumn="0"/>
             </w:pPr>
             <w:r>
               <w:t xml:space="preserve">Username: </w:t>
@@ -3461,7 +3533,7 @@
           </w:p>
           <w:p>
             <w:pPr>
-              <w:cnfStyle w:val="000000100000" w:firstRow="0" w:lastRow="0" w:firstColumn="0" w:lastColumn="0" w:oddVBand="0" w:evenVBand="0" w:oddHBand="1" w:evenHBand="0" w:firstRowFirstColumn="0" w:firstRowLastColumn="0" w:lastRowFirstColumn="0" w:lastRowLastColumn="0"/>
+              <w:cnfStyle w:val="000000000000" w:firstRow="0" w:lastRow="0" w:firstColumn="0" w:lastColumn="0" w:oddVBand="0" w:evenVBand="0" w:oddHBand="0" w:evenHBand="0" w:firstRowFirstColumn="0" w:firstRowLastColumn="0" w:lastRowFirstColumn="0" w:lastRowLastColumn="0"/>
             </w:pPr>
             <w:r>
               <w:t>Password: 123</w:t>
@@ -3469,12 +3541,12 @@
           </w:p>
           <w:p>
             <w:pPr>
-              <w:cnfStyle w:val="000000100000" w:firstRow="0" w:lastRow="0" w:firstColumn="0" w:lastColumn="0" w:oddVBand="0" w:evenVBand="0" w:oddHBand="1" w:evenHBand="0" w:firstRowFirstColumn="0" w:firstRowLastColumn="0" w:lastRowFirstColumn="0" w:lastRowLastColumn="0"/>
-            </w:pPr>
-          </w:p>
-          <w:p>
-            <w:pPr>
-              <w:cnfStyle w:val="000000100000" w:firstRow="0" w:lastRow="0" w:firstColumn="0" w:lastColumn="0" w:oddVBand="0" w:evenVBand="0" w:oddHBand="1" w:evenHBand="0" w:firstRowFirstColumn="0" w:firstRowLastColumn="0" w:lastRowFirstColumn="0" w:lastRowLastColumn="0"/>
+              <w:cnfStyle w:val="000000000000" w:firstRow="0" w:lastRow="0" w:firstColumn="0" w:lastColumn="0" w:oddVBand="0" w:evenVBand="0" w:oddHBand="0" w:evenHBand="0" w:firstRowFirstColumn="0" w:firstRowLastColumn="0" w:lastRowFirstColumn="0" w:lastRowLastColumn="0"/>
+            </w:pPr>
+          </w:p>
+          <w:p>
+            <w:pPr>
+              <w:cnfStyle w:val="000000000000" w:firstRow="0" w:lastRow="0" w:firstColumn="0" w:lastColumn="0" w:oddVBand="0" w:evenVBand="0" w:oddHBand="0" w:evenHBand="0" w:firstRowFirstColumn="0" w:firstRowLastColumn="0" w:lastRowFirstColumn="0" w:lastRowLastColumn="0"/>
             </w:pPr>
           </w:p>
         </w:tc>
@@ -3484,10 +3556,16 @@
           </w:tcPr>
           <w:p>
             <w:pPr>
-              <w:cnfStyle w:val="000000100000" w:firstRow="0" w:lastRow="0" w:firstColumn="0" w:lastColumn="0" w:oddVBand="0" w:evenVBand="0" w:oddHBand="1" w:evenHBand="0" w:firstRowFirstColumn="0" w:firstRowLastColumn="0" w:lastRowFirstColumn="0" w:lastRowLastColumn="0"/>
-            </w:pPr>
-            <w:r>
-              <w:t>System navigates staff to “View games” screen and all of the tournament games are shown.</w:t>
+              <w:cnfStyle w:val="000000000000" w:firstRow="0" w:lastRow="0" w:firstColumn="0" w:lastColumn="0" w:oddVBand="0" w:evenVBand="0" w:oddHBand="0" w:evenHBand="0" w:firstRowFirstColumn="0" w:firstRowLastColumn="0" w:lastRowFirstColumn="0" w:lastRowLastColumn="0"/>
+            </w:pPr>
+            <w:r>
+              <w:t xml:space="preserve">There are no tournaments to </w:t>
+            </w:r>
+            <w:r>
+              <w:t xml:space="preserve">conclude. </w:t>
+            </w:r>
+            <w:r>
+              <w:t>System displays information message.</w:t>
             </w:r>
           </w:p>
         </w:tc>
@@ -3502,8 +3580,16 @@
       <w:pPr>
         <w:pStyle w:val="21"/>
       </w:pPr>
+    </w:p>
+    <w:p>
+      <w:pPr>
+        <w:pStyle w:val="21"/>
+      </w:pPr>
       <w:r>
-        <w:t>UC-10: Staff member registers the result of a tournament game</w:t>
+        <w:t>UC-10</w:t>
+      </w:r>
+      <w:r>
+        <w:t>: Staff member views scheduled games for a tournament</w:t>
       </w:r>
     </w:p>
     <w:tbl>
@@ -3622,10 +3708,7 @@
               <w:cnfStyle w:val="000000100000" w:firstRow="0" w:lastRow="0" w:firstColumn="0" w:lastColumn="0" w:oddVBand="0" w:evenVBand="0" w:oddHBand="1" w:evenHBand="0" w:firstRowFirstColumn="0" w:firstRowLastColumn="0" w:lastRowFirstColumn="0" w:lastRowLastColumn="0"/>
             </w:pPr>
             <w:r>
-              <w:t>Register results of a concluded game</w:t>
-            </w:r>
-            <w:r>
-              <w:t xml:space="preserve"> with a correct score</w:t>
+              <w:t>View all games to be played for a tournament</w:t>
             </w:r>
           </w:p>
         </w:tc>
@@ -3638,13 +3721,7 @@
               <w:cnfStyle w:val="000000100000" w:firstRow="0" w:lastRow="0" w:firstColumn="0" w:lastColumn="0" w:oddVBand="0" w:evenVBand="0" w:oddHBand="1" w:evenHBand="0" w:firstRowFirstColumn="0" w:firstRowLastColumn="0" w:lastRowFirstColumn="0" w:lastRowLastColumn="0"/>
             </w:pPr>
             <w:r>
-              <w:t xml:space="preserve">On the </w:t>
-            </w:r>
-            <w:r>
-              <w:t>“View games”</w:t>
-            </w:r>
-            <w:r>
-              <w:t xml:space="preserve"> screen.</w:t>
+              <w:t>On the Home screen.</w:t>
             </w:r>
           </w:p>
           <w:p>
@@ -3690,25 +3767,6 @@
             <w:pPr>
               <w:cnfStyle w:val="000000100000" w:firstRow="0" w:lastRow="0" w:firstColumn="0" w:lastColumn="0" w:oddVBand="0" w:evenVBand="0" w:oddHBand="1" w:evenHBand="0" w:firstRowFirstColumn="0" w:firstRowLastColumn="0" w:lastRowFirstColumn="0" w:lastRowLastColumn="0"/>
             </w:pPr>
-            <w:r>
-              <w:t>Player 1 points: 20</w:t>
-            </w:r>
-          </w:p>
-          <w:p>
-            <w:pPr>
-              <w:cnfStyle w:val="000000100000" w:firstRow="0" w:lastRow="0" w:firstColumn="0" w:lastColumn="0" w:oddVBand="0" w:evenVBand="0" w:oddHBand="1" w:evenHBand="0" w:firstRowFirstColumn="0" w:firstRowLastColumn="0" w:lastRowFirstColumn="0" w:lastRowLastColumn="0"/>
-            </w:pPr>
-            <w:r>
-              <w:t>Player 2 points:</w:t>
-            </w:r>
-          </w:p>
-          <w:p>
-            <w:pPr>
-              <w:cnfStyle w:val="000000100000" w:firstRow="0" w:lastRow="0" w:firstColumn="0" w:lastColumn="0" w:oddVBand="0" w:evenVBand="0" w:oddHBand="1" w:evenHBand="0" w:firstRowFirstColumn="0" w:firstRowLastColumn="0" w:lastRowFirstColumn="0" w:lastRowLastColumn="0"/>
-            </w:pPr>
-            <w:r>
-              <w:t>22</w:t>
-            </w:r>
           </w:p>
         </w:tc>
         <w:tc>
@@ -3720,12 +3778,46 @@
               <w:cnfStyle w:val="000000100000" w:firstRow="0" w:lastRow="0" w:firstColumn="0" w:lastColumn="0" w:oddVBand="0" w:evenVBand="0" w:oddHBand="1" w:evenHBand="0" w:firstRowFirstColumn="0" w:firstRowLastColumn="0" w:lastRowFirstColumn="0" w:lastRowLastColumn="0"/>
             </w:pPr>
             <w:r>
-              <w:t>Game results are registered successfully and a winner is determined. System updates the standings of the tournament and displays a success message.</w:t>
+              <w:t>System navigates staff to “View games” screen and all of the tournament games are shown.</w:t>
             </w:r>
           </w:p>
         </w:tc>
       </w:tr>
+    </w:tbl>
+    <w:p>
+      <w:pPr>
+        <w:pStyle w:val="21"/>
+      </w:pPr>
+    </w:p>
+    <w:p>
+      <w:pPr>
+        <w:pStyle w:val="21"/>
+      </w:pPr>
+      <w:r>
+        <w:t>UC-11</w:t>
+      </w:r>
+      <w:r>
+        <w:t>: Staff member registers the result of a tournament game</w:t>
+      </w:r>
+    </w:p>
+    <w:tbl>
+      <w:tblPr>
+        <w:tblStyle w:val="46"/>
+        <w:tblW w:w="0" w:type="auto"/>
+        <w:tblInd w:w="-275" w:type="dxa"/>
+        <w:tblLook w:val="04A0" w:firstRow="1" w:lastRow="0" w:firstColumn="1" w:lastColumn="0" w:noHBand="0" w:noVBand="1"/>
+      </w:tblPr>
+      <w:tblGrid>
+        <w:gridCol w:w="967"/>
+        <w:gridCol w:w="1676"/>
+        <w:gridCol w:w="1766"/>
+        <w:gridCol w:w="1733"/>
+        <w:gridCol w:w="3483"/>
+      </w:tblGrid>
       <w:tr>
+        <w:trPr>
+          <w:cnfStyle w:val="100000000000" w:firstRow="1" w:lastRow="0" w:firstColumn="0" w:lastColumn="0" w:oddVBand="0" w:evenVBand="0" w:oddHBand="0" w:evenHBand="0" w:firstRowFirstColumn="0" w:firstRowLastColumn="0" w:lastRowFirstColumn="0" w:lastRowLastColumn="0"/>
+        </w:trPr>
         <w:tc>
           <w:tcPr>
             <w:cnfStyle w:val="001000000000" w:firstRow="0" w:lastRow="0" w:firstColumn="1" w:lastColumn="0" w:oddVBand="0" w:evenVBand="0" w:oddHBand="0" w:evenHBand="0" w:firstRowFirstColumn="0" w:firstRowLastColumn="0" w:lastRowFirstColumn="0" w:lastRowLastColumn="0"/>
@@ -3736,10 +3828,7 @@
               <w:jc w:val="center"/>
             </w:pPr>
             <w:r>
-              <w:t>TC-</w:t>
-            </w:r>
-            <w:r>
-              <w:t>21</w:t>
+              <w:t>ID</w:t>
             </w:r>
           </w:p>
         </w:tc>
@@ -3749,10 +3838,11 @@
           </w:tcPr>
           <w:p>
             <w:pPr>
-              <w:cnfStyle w:val="000000000000" w:firstRow="0" w:lastRow="0" w:firstColumn="0" w:lastColumn="0" w:oddVBand="0" w:evenVBand="0" w:oddHBand="0" w:evenHBand="0" w:firstRowFirstColumn="0" w:firstRowLastColumn="0" w:lastRowFirstColumn="0" w:lastRowLastColumn="0"/>
-            </w:pPr>
-            <w:r>
-              <w:t>Register results of a game with an incorrect score</w:t>
+              <w:jc w:val="center"/>
+              <w:cnfStyle w:val="100000000000" w:firstRow="1" w:lastRow="0" w:firstColumn="0" w:lastColumn="0" w:oddVBand="0" w:evenVBand="0" w:oddHBand="0" w:evenHBand="0" w:firstRowFirstColumn="0" w:firstRowLastColumn="0" w:lastRowFirstColumn="0" w:lastRowLastColumn="0"/>
+            </w:pPr>
+            <w:r>
+              <w:t>Name</w:t>
             </w:r>
           </w:p>
         </w:tc>
@@ -3762,18 +3852,11 @@
           </w:tcPr>
           <w:p>
             <w:pPr>
-              <w:cnfStyle w:val="000000000000" w:firstRow="0" w:lastRow="0" w:firstColumn="0" w:lastColumn="0" w:oddVBand="0" w:evenVBand="0" w:oddHBand="0" w:evenHBand="0" w:firstRowFirstColumn="0" w:firstRowLastColumn="0" w:lastRowFirstColumn="0" w:lastRowLastColumn="0"/>
-            </w:pPr>
-            <w:r>
-              <w:t>On the Home screen.</w:t>
-            </w:r>
-          </w:p>
-          <w:p>
-            <w:pPr>
-              <w:cnfStyle w:val="000000000000" w:firstRow="0" w:lastRow="0" w:firstColumn="0" w:lastColumn="0" w:oddVBand="0" w:evenVBand="0" w:oddHBand="0" w:evenHBand="0" w:firstRowFirstColumn="0" w:firstRowLastColumn="0" w:lastRowFirstColumn="0" w:lastRowLastColumn="0"/>
-            </w:pPr>
-            <w:r>
-              <w:t>Logged in as staff member.</w:t>
+              <w:jc w:val="center"/>
+              <w:cnfStyle w:val="100000000000" w:firstRow="1" w:lastRow="0" w:firstColumn="0" w:lastColumn="0" w:oddVBand="0" w:evenVBand="0" w:oddHBand="0" w:evenHBand="0" w:firstRowFirstColumn="0" w:firstRowLastColumn="0" w:lastRowFirstColumn="0" w:lastRowLastColumn="0"/>
+            </w:pPr>
+            <w:r>
+              <w:t>Pre-Condition</w:t>
             </w:r>
           </w:p>
         </w:tc>
@@ -3783,52 +3866,11 @@
           </w:tcPr>
           <w:p>
             <w:pPr>
-              <w:cnfStyle w:val="000000000000" w:firstRow="0" w:lastRow="0" w:firstColumn="0" w:lastColumn="0" w:oddVBand="0" w:evenVBand="0" w:oddHBand="0" w:evenHBand="0" w:firstRowFirstColumn="0" w:firstRowLastColumn="0" w:lastRowFirstColumn="0" w:lastRowLastColumn="0"/>
-            </w:pPr>
-            <w:r>
-              <w:t xml:space="preserve">Username: </w:t>
-            </w:r>
-            <w:proofErr w:type="spellStart"/>
-            <w:r>
-              <w:t>jrdn</w:t>
-            </w:r>
-            <w:proofErr w:type="spellEnd"/>
-          </w:p>
-          <w:p>
-            <w:pPr>
-              <w:cnfStyle w:val="000000000000" w:firstRow="0" w:lastRow="0" w:firstColumn="0" w:lastColumn="0" w:oddVBand="0" w:evenVBand="0" w:oddHBand="0" w:evenHBand="0" w:firstRowFirstColumn="0" w:firstRowLastColumn="0" w:lastRowFirstColumn="0" w:lastRowLastColumn="0"/>
-            </w:pPr>
-            <w:r>
-              <w:t>Password: 123</w:t>
-            </w:r>
-          </w:p>
-          <w:p>
-            <w:pPr>
-              <w:cnfStyle w:val="000000000000" w:firstRow="0" w:lastRow="0" w:firstColumn="0" w:lastColumn="0" w:oddVBand="0" w:evenVBand="0" w:oddHBand="0" w:evenHBand="0" w:firstRowFirstColumn="0" w:firstRowLastColumn="0" w:lastRowFirstColumn="0" w:lastRowLastColumn="0"/>
-            </w:pPr>
-          </w:p>
-          <w:p>
-            <w:pPr>
-              <w:cnfStyle w:val="000000000000" w:firstRow="0" w:lastRow="0" w:firstColumn="0" w:lastColumn="0" w:oddVBand="0" w:evenVBand="0" w:oddHBand="0" w:evenHBand="0" w:firstRowFirstColumn="0" w:firstRowLastColumn="0" w:lastRowFirstColumn="0" w:lastRowLastColumn="0"/>
-            </w:pPr>
-            <w:r>
-              <w:t>Player 1 points: 2</w:t>
-            </w:r>
-          </w:p>
-          <w:p>
-            <w:pPr>
-              <w:cnfStyle w:val="000000000000" w:firstRow="0" w:lastRow="0" w:firstColumn="0" w:lastColumn="0" w:oddVBand="0" w:evenVBand="0" w:oddHBand="0" w:evenHBand="0" w:firstRowFirstColumn="0" w:firstRowLastColumn="0" w:lastRowFirstColumn="0" w:lastRowLastColumn="0"/>
-            </w:pPr>
-            <w:r>
-              <w:t>Player 2 points:</w:t>
-            </w:r>
-          </w:p>
-          <w:p>
-            <w:pPr>
-              <w:cnfStyle w:val="000000000000" w:firstRow="0" w:lastRow="0" w:firstColumn="0" w:lastColumn="0" w:oddVBand="0" w:evenVBand="0" w:oddHBand="0" w:evenHBand="0" w:firstRowFirstColumn="0" w:firstRowLastColumn="0" w:lastRowFirstColumn="0" w:lastRowLastColumn="0"/>
-            </w:pPr>
-            <w:r>
-              <w:t>8</w:t>
+              <w:jc w:val="center"/>
+              <w:cnfStyle w:val="100000000000" w:firstRow="1" w:lastRow="0" w:firstColumn="0" w:lastColumn="0" w:oddVBand="0" w:evenVBand="0" w:oddHBand="0" w:evenHBand="0" w:firstRowFirstColumn="0" w:firstRowLastColumn="0" w:lastRowFirstColumn="0" w:lastRowLastColumn="0"/>
+            </w:pPr>
+            <w:r>
+              <w:t>Test Data</w:t>
             </w:r>
           </w:p>
         </w:tc>
@@ -3838,10 +3880,11 @@
           </w:tcPr>
           <w:p>
             <w:pPr>
-              <w:cnfStyle w:val="000000000000" w:firstRow="0" w:lastRow="0" w:firstColumn="0" w:lastColumn="0" w:oddVBand="0" w:evenVBand="0" w:oddHBand="0" w:evenHBand="0" w:firstRowFirstColumn="0" w:firstRowLastColumn="0" w:lastRowFirstColumn="0" w:lastRowLastColumn="0"/>
-            </w:pPr>
-            <w:r>
-              <w:t>Game results are not registered. System displays error message.</w:t>
+              <w:jc w:val="center"/>
+              <w:cnfStyle w:val="100000000000" w:firstRow="1" w:lastRow="0" w:firstColumn="0" w:lastColumn="0" w:oddVBand="0" w:evenVBand="0" w:oddHBand="0" w:evenHBand="0" w:firstRowFirstColumn="0" w:firstRowLastColumn="0" w:lastRowFirstColumn="0" w:lastRowLastColumn="0"/>
+            </w:pPr>
+            <w:r>
+              <w:t>Expected Result</w:t>
             </w:r>
           </w:p>
         </w:tc>
@@ -3860,7 +3903,262 @@
               <w:jc w:val="center"/>
             </w:pPr>
             <w:r>
-              <w:t>TC-22</w:t>
+              <w:t>TC-2</w:t>
+            </w:r>
+            <w:r>
+              <w:t>1</w:t>
+            </w:r>
+          </w:p>
+        </w:tc>
+        <w:tc>
+          <w:tcPr>
+            <w:tcW w:w="1676" w:type="dxa"/>
+          </w:tcPr>
+          <w:p>
+            <w:pPr>
+              <w:cnfStyle w:val="000000100000" w:firstRow="0" w:lastRow="0" w:firstColumn="0" w:lastColumn="0" w:oddVBand="0" w:evenVBand="0" w:oddHBand="1" w:evenHBand="0" w:firstRowFirstColumn="0" w:firstRowLastColumn="0" w:lastRowFirstColumn="0" w:lastRowLastColumn="0"/>
+            </w:pPr>
+            <w:r>
+              <w:t>Register results of a concluded game</w:t>
+            </w:r>
+            <w:r>
+              <w:t xml:space="preserve"> with a correct score</w:t>
+            </w:r>
+          </w:p>
+        </w:tc>
+        <w:tc>
+          <w:tcPr>
+            <w:tcW w:w="1766" w:type="dxa"/>
+          </w:tcPr>
+          <w:p>
+            <w:pPr>
+              <w:cnfStyle w:val="000000100000" w:firstRow="0" w:lastRow="0" w:firstColumn="0" w:lastColumn="0" w:oddVBand="0" w:evenVBand="0" w:oddHBand="1" w:evenHBand="0" w:firstRowFirstColumn="0" w:firstRowLastColumn="0" w:lastRowFirstColumn="0" w:lastRowLastColumn="0"/>
+            </w:pPr>
+            <w:r>
+              <w:t xml:space="preserve">On the </w:t>
+            </w:r>
+            <w:r>
+              <w:t>“View games”</w:t>
+            </w:r>
+            <w:r>
+              <w:t xml:space="preserve"> screen.</w:t>
+            </w:r>
+          </w:p>
+          <w:p>
+            <w:pPr>
+              <w:cnfStyle w:val="000000100000" w:firstRow="0" w:lastRow="0" w:firstColumn="0" w:lastColumn="0" w:oddVBand="0" w:evenVBand="0" w:oddHBand="1" w:evenHBand="0" w:firstRowFirstColumn="0" w:firstRowLastColumn="0" w:lastRowFirstColumn="0" w:lastRowLastColumn="0"/>
+            </w:pPr>
+            <w:r>
+              <w:t>Logged in as staff member.</w:t>
+            </w:r>
+          </w:p>
+        </w:tc>
+        <w:tc>
+          <w:tcPr>
+            <w:tcW w:w="1733" w:type="dxa"/>
+          </w:tcPr>
+          <w:p>
+            <w:pPr>
+              <w:cnfStyle w:val="000000100000" w:firstRow="0" w:lastRow="0" w:firstColumn="0" w:lastColumn="0" w:oddVBand="0" w:evenVBand="0" w:oddHBand="1" w:evenHBand="0" w:firstRowFirstColumn="0" w:firstRowLastColumn="0" w:lastRowFirstColumn="0" w:lastRowLastColumn="0"/>
+            </w:pPr>
+            <w:r>
+              <w:t xml:space="preserve">Username: </w:t>
+            </w:r>
+            <w:proofErr w:type="spellStart"/>
+            <w:r>
+              <w:t>jrdn</w:t>
+            </w:r>
+            <w:proofErr w:type="spellEnd"/>
+          </w:p>
+          <w:p>
+            <w:pPr>
+              <w:cnfStyle w:val="000000100000" w:firstRow="0" w:lastRow="0" w:firstColumn="0" w:lastColumn="0" w:oddVBand="0" w:evenVBand="0" w:oddHBand="1" w:evenHBand="0" w:firstRowFirstColumn="0" w:firstRowLastColumn="0" w:lastRowFirstColumn="0" w:lastRowLastColumn="0"/>
+            </w:pPr>
+            <w:r>
+              <w:t>Password: 123</w:t>
+            </w:r>
+          </w:p>
+          <w:p>
+            <w:pPr>
+              <w:cnfStyle w:val="000000100000" w:firstRow="0" w:lastRow="0" w:firstColumn="0" w:lastColumn="0" w:oddVBand="0" w:evenVBand="0" w:oddHBand="1" w:evenHBand="0" w:firstRowFirstColumn="0" w:firstRowLastColumn="0" w:lastRowFirstColumn="0" w:lastRowLastColumn="0"/>
+            </w:pPr>
+          </w:p>
+          <w:p>
+            <w:pPr>
+              <w:cnfStyle w:val="000000100000" w:firstRow="0" w:lastRow="0" w:firstColumn="0" w:lastColumn="0" w:oddVBand="0" w:evenVBand="0" w:oddHBand="1" w:evenHBand="0" w:firstRowFirstColumn="0" w:firstRowLastColumn="0" w:lastRowFirstColumn="0" w:lastRowLastColumn="0"/>
+            </w:pPr>
+            <w:r>
+              <w:t>Player 1 points: 20</w:t>
+            </w:r>
+          </w:p>
+          <w:p>
+            <w:pPr>
+              <w:cnfStyle w:val="000000100000" w:firstRow="0" w:lastRow="0" w:firstColumn="0" w:lastColumn="0" w:oddVBand="0" w:evenVBand="0" w:oddHBand="1" w:evenHBand="0" w:firstRowFirstColumn="0" w:firstRowLastColumn="0" w:lastRowFirstColumn="0" w:lastRowLastColumn="0"/>
+            </w:pPr>
+            <w:r>
+              <w:t>Player 2 points:</w:t>
+            </w:r>
+          </w:p>
+          <w:p>
+            <w:pPr>
+              <w:cnfStyle w:val="000000100000" w:firstRow="0" w:lastRow="0" w:firstColumn="0" w:lastColumn="0" w:oddVBand="0" w:evenVBand="0" w:oddHBand="1" w:evenHBand="0" w:firstRowFirstColumn="0" w:firstRowLastColumn="0" w:lastRowFirstColumn="0" w:lastRowLastColumn="0"/>
+            </w:pPr>
+            <w:r>
+              <w:t>22</w:t>
+            </w:r>
+          </w:p>
+        </w:tc>
+        <w:tc>
+          <w:tcPr>
+            <w:tcW w:w="3483" w:type="dxa"/>
+          </w:tcPr>
+          <w:p>
+            <w:pPr>
+              <w:cnfStyle w:val="000000100000" w:firstRow="0" w:lastRow="0" w:firstColumn="0" w:lastColumn="0" w:oddVBand="0" w:evenVBand="0" w:oddHBand="1" w:evenHBand="0" w:firstRowFirstColumn="0" w:firstRowLastColumn="0" w:lastRowFirstColumn="0" w:lastRowLastColumn="0"/>
+            </w:pPr>
+            <w:r>
+              <w:t>Game results are registered successfully and a winner is determined. System updates the standings of the tournament and displays a success message.</w:t>
+            </w:r>
+          </w:p>
+        </w:tc>
+      </w:tr>
+      <w:tr>
+        <w:tc>
+          <w:tcPr>
+            <w:cnfStyle w:val="001000000000" w:firstRow="0" w:lastRow="0" w:firstColumn="1" w:lastColumn="0" w:oddVBand="0" w:evenVBand="0" w:oddHBand="0" w:evenHBand="0" w:firstRowFirstColumn="0" w:firstRowLastColumn="0" w:lastRowFirstColumn="0" w:lastRowLastColumn="0"/>
+            <w:tcW w:w="967" w:type="dxa"/>
+          </w:tcPr>
+          <w:p>
+            <w:pPr>
+              <w:jc w:val="center"/>
+            </w:pPr>
+            <w:r>
+              <w:lastRenderedPageBreak/>
+              <w:t>TC-</w:t>
+            </w:r>
+            <w:r>
+              <w:t>22</w:t>
+            </w:r>
+          </w:p>
+        </w:tc>
+        <w:tc>
+          <w:tcPr>
+            <w:tcW w:w="1676" w:type="dxa"/>
+          </w:tcPr>
+          <w:p>
+            <w:pPr>
+              <w:cnfStyle w:val="000000000000" w:firstRow="0" w:lastRow="0" w:firstColumn="0" w:lastColumn="0" w:oddVBand="0" w:evenVBand="0" w:oddHBand="0" w:evenHBand="0" w:firstRowFirstColumn="0" w:firstRowLastColumn="0" w:lastRowFirstColumn="0" w:lastRowLastColumn="0"/>
+            </w:pPr>
+            <w:r>
+              <w:t>Register results of a game with an incorrect score</w:t>
+            </w:r>
+          </w:p>
+        </w:tc>
+        <w:tc>
+          <w:tcPr>
+            <w:tcW w:w="1766" w:type="dxa"/>
+          </w:tcPr>
+          <w:p>
+            <w:pPr>
+              <w:cnfStyle w:val="000000000000" w:firstRow="0" w:lastRow="0" w:firstColumn="0" w:lastColumn="0" w:oddVBand="0" w:evenVBand="0" w:oddHBand="0" w:evenHBand="0" w:firstRowFirstColumn="0" w:firstRowLastColumn="0" w:lastRowFirstColumn="0" w:lastRowLastColumn="0"/>
+            </w:pPr>
+            <w:r>
+              <w:t>On the Home screen.</w:t>
+            </w:r>
+          </w:p>
+          <w:p>
+            <w:pPr>
+              <w:cnfStyle w:val="000000000000" w:firstRow="0" w:lastRow="0" w:firstColumn="0" w:lastColumn="0" w:oddVBand="0" w:evenVBand="0" w:oddHBand="0" w:evenHBand="0" w:firstRowFirstColumn="0" w:firstRowLastColumn="0" w:lastRowFirstColumn="0" w:lastRowLastColumn="0"/>
+            </w:pPr>
+            <w:r>
+              <w:t>Logged in as staff member.</w:t>
+            </w:r>
+          </w:p>
+        </w:tc>
+        <w:tc>
+          <w:tcPr>
+            <w:tcW w:w="1733" w:type="dxa"/>
+          </w:tcPr>
+          <w:p>
+            <w:pPr>
+              <w:cnfStyle w:val="000000000000" w:firstRow="0" w:lastRow="0" w:firstColumn="0" w:lastColumn="0" w:oddVBand="0" w:evenVBand="0" w:oddHBand="0" w:evenHBand="0" w:firstRowFirstColumn="0" w:firstRowLastColumn="0" w:lastRowFirstColumn="0" w:lastRowLastColumn="0"/>
+            </w:pPr>
+            <w:r>
+              <w:t xml:space="preserve">Username: </w:t>
+            </w:r>
+            <w:proofErr w:type="spellStart"/>
+            <w:r>
+              <w:t>jrdn</w:t>
+            </w:r>
+            <w:proofErr w:type="spellEnd"/>
+          </w:p>
+          <w:p>
+            <w:pPr>
+              <w:cnfStyle w:val="000000000000" w:firstRow="0" w:lastRow="0" w:firstColumn="0" w:lastColumn="0" w:oddVBand="0" w:evenVBand="0" w:oddHBand="0" w:evenHBand="0" w:firstRowFirstColumn="0" w:firstRowLastColumn="0" w:lastRowFirstColumn="0" w:lastRowLastColumn="0"/>
+            </w:pPr>
+            <w:r>
+              <w:t>Password: 123</w:t>
+            </w:r>
+          </w:p>
+          <w:p>
+            <w:pPr>
+              <w:cnfStyle w:val="000000000000" w:firstRow="0" w:lastRow="0" w:firstColumn="0" w:lastColumn="0" w:oddVBand="0" w:evenVBand="0" w:oddHBand="0" w:evenHBand="0" w:firstRowFirstColumn="0" w:firstRowLastColumn="0" w:lastRowFirstColumn="0" w:lastRowLastColumn="0"/>
+            </w:pPr>
+          </w:p>
+          <w:p>
+            <w:pPr>
+              <w:cnfStyle w:val="000000000000" w:firstRow="0" w:lastRow="0" w:firstColumn="0" w:lastColumn="0" w:oddVBand="0" w:evenVBand="0" w:oddHBand="0" w:evenHBand="0" w:firstRowFirstColumn="0" w:firstRowLastColumn="0" w:lastRowFirstColumn="0" w:lastRowLastColumn="0"/>
+            </w:pPr>
+            <w:r>
+              <w:t>Player 1 points: 2</w:t>
+            </w:r>
+          </w:p>
+          <w:p>
+            <w:pPr>
+              <w:cnfStyle w:val="000000000000" w:firstRow="0" w:lastRow="0" w:firstColumn="0" w:lastColumn="0" w:oddVBand="0" w:evenVBand="0" w:oddHBand="0" w:evenHBand="0" w:firstRowFirstColumn="0" w:firstRowLastColumn="0" w:lastRowFirstColumn="0" w:lastRowLastColumn="0"/>
+            </w:pPr>
+            <w:r>
+              <w:t>Player 2 points:</w:t>
+            </w:r>
+          </w:p>
+          <w:p>
+            <w:pPr>
+              <w:cnfStyle w:val="000000000000" w:firstRow="0" w:lastRow="0" w:firstColumn="0" w:lastColumn="0" w:oddVBand="0" w:evenVBand="0" w:oddHBand="0" w:evenHBand="0" w:firstRowFirstColumn="0" w:firstRowLastColumn="0" w:lastRowFirstColumn="0" w:lastRowLastColumn="0"/>
+            </w:pPr>
+            <w:r>
+              <w:t>8</w:t>
+            </w:r>
+          </w:p>
+        </w:tc>
+        <w:tc>
+          <w:tcPr>
+            <w:tcW w:w="3483" w:type="dxa"/>
+          </w:tcPr>
+          <w:p>
+            <w:pPr>
+              <w:cnfStyle w:val="000000000000" w:firstRow="0" w:lastRow="0" w:firstColumn="0" w:lastColumn="0" w:oddVBand="0" w:evenVBand="0" w:oddHBand="0" w:evenHBand="0" w:firstRowFirstColumn="0" w:firstRowLastColumn="0" w:lastRowFirstColumn="0" w:lastRowLastColumn="0"/>
+            </w:pPr>
+            <w:r>
+              <w:t>Game results are not registered. System displays error message.</w:t>
+            </w:r>
+          </w:p>
+        </w:tc>
+      </w:tr>
+      <w:tr>
+        <w:trPr>
+          <w:cnfStyle w:val="000000100000" w:firstRow="0" w:lastRow="0" w:firstColumn="0" w:lastColumn="0" w:oddVBand="0" w:evenVBand="0" w:oddHBand="1" w:evenHBand="0" w:firstRowFirstColumn="0" w:firstRowLastColumn="0" w:lastRowFirstColumn="0" w:lastRowLastColumn="0"/>
+        </w:trPr>
+        <w:tc>
+          <w:tcPr>
+            <w:cnfStyle w:val="001000000000" w:firstRow="0" w:lastRow="0" w:firstColumn="1" w:lastColumn="0" w:oddVBand="0" w:evenVBand="0" w:oddHBand="0" w:evenHBand="0" w:firstRowFirstColumn="0" w:firstRowLastColumn="0" w:lastRowFirstColumn="0" w:lastRowLastColumn="0"/>
+            <w:tcW w:w="967" w:type="dxa"/>
+          </w:tcPr>
+          <w:p>
+            <w:pPr>
+              <w:jc w:val="center"/>
+            </w:pPr>
+            <w:r>
+              <w:t>TC-23</w:t>
             </w:r>
           </w:p>
         </w:tc>
@@ -3959,7 +4257,13 @@
         <w:pStyle w:val="21"/>
       </w:pPr>
       <w:r>
-        <w:t>UC-11: Register in the web application</w:t>
+        <w:t>UC-1</w:t>
+      </w:r>
+      <w:r>
+        <w:t>2</w:t>
+      </w:r>
+      <w:r>
+        <w:t>: Register in the web application</w:t>
       </w:r>
     </w:p>
     <w:tbl>
@@ -4065,7 +4369,7 @@
               <w:jc w:val="center"/>
             </w:pPr>
             <w:r>
-              <w:t>TC-23</w:t>
+              <w:t>TC-24</w:t>
             </w:r>
           </w:p>
         </w:tc>
@@ -4197,7 +4501,7 @@
               <w:jc w:val="center"/>
             </w:pPr>
             <w:r>
-              <w:t>TC-24</w:t>
+              <w:t>TC-25</w:t>
             </w:r>
           </w:p>
         </w:tc>
@@ -4329,7 +4633,13 @@
         <w:pStyle w:val="21"/>
       </w:pPr>
       <w:r>
-        <w:t>UC-12: Log in the application</w:t>
+        <w:t>UC-1</w:t>
+      </w:r>
+      <w:r>
+        <w:t>3</w:t>
+      </w:r>
+      <w:r>
+        <w:t>: Log in the application</w:t>
       </w:r>
     </w:p>
     <w:tbl>
@@ -4438,7 +4748,7 @@
               <w:t>TC-</w:t>
             </w:r>
             <w:r>
-              <w:t>25</w:t>
+              <w:t>26</w:t>
             </w:r>
           </w:p>
         </w:tc>
@@ -4521,7 +4831,7 @@
               <w:jc w:val="center"/>
             </w:pPr>
             <w:r>
-              <w:t>TC-26</w:t>
+              <w:t>TC-27</w:t>
             </w:r>
           </w:p>
         </w:tc>
@@ -4591,6 +4901,7 @@
               <w:cnfStyle w:val="000000000000" w:firstRow="0" w:lastRow="0" w:firstColumn="0" w:lastColumn="0" w:oddVBand="0" w:evenVBand="0" w:oddHBand="0" w:evenHBand="0" w:firstRowFirstColumn="0" w:firstRowLastColumn="0" w:lastRowFirstColumn="0" w:lastRowLastColumn="0"/>
             </w:pPr>
             <w:r>
+              <w:lastRenderedPageBreak/>
               <w:t>“Wrong username or password” message is displayed.</w:t>
             </w:r>
           </w:p>
@@ -4607,7 +4918,13 @@
         <w:pStyle w:val="21"/>
       </w:pPr>
       <w:r>
-        <w:t>UC-13: Log out of the application</w:t>
+        <w:t>UC-1</w:t>
+      </w:r>
+      <w:r>
+        <w:t>4</w:t>
+      </w:r>
+      <w:r>
+        <w:t>: Log out of the application</w:t>
       </w:r>
     </w:p>
     <w:tbl>
@@ -4712,7 +5029,7 @@
               <w:jc w:val="center"/>
             </w:pPr>
             <w:r>
-              <w:t>TC-07</w:t>
+              <w:t>TC-28</w:t>
             </w:r>
           </w:p>
         </w:tc>
@@ -4794,7 +5111,13 @@
         <w:pStyle w:val="21"/>
       </w:pPr>
       <w:r>
-        <w:t>UC-14: User navigates to “Tournaments” page</w:t>
+        <w:t>UC-1</w:t>
+      </w:r>
+      <w:r>
+        <w:t>5</w:t>
+      </w:r>
+      <w:r>
+        <w:t>: User navigates to “Tournaments” page</w:t>
       </w:r>
     </w:p>
     <w:tbl>
@@ -4899,7 +5222,7 @@
               <w:jc w:val="center"/>
             </w:pPr>
             <w:r>
-              <w:t>TC-28</w:t>
+              <w:t>TC-29</w:t>
             </w:r>
           </w:p>
         </w:tc>
@@ -4965,7 +5288,13 @@
         <w:pStyle w:val="21"/>
       </w:pPr>
       <w:r>
-        <w:t>UC-15: User sees all tournaments in the system</w:t>
+        <w:t>UC-1</w:t>
+      </w:r>
+      <w:r>
+        <w:t>6</w:t>
+      </w:r>
+      <w:r>
+        <w:t>: User sees all tournaments in the system</w:t>
       </w:r>
     </w:p>
     <w:tbl>
@@ -5071,7 +5400,7 @@
               <w:jc w:val="center"/>
             </w:pPr>
             <w:r>
-              <w:t>TC-29</w:t>
+              <w:t>TC-30</w:t>
             </w:r>
           </w:p>
         </w:tc>
@@ -5141,7 +5470,7 @@
               <w:jc w:val="center"/>
             </w:pPr>
             <w:r>
-              <w:t>TC-30</w:t>
+              <w:t>TC-31</w:t>
             </w:r>
           </w:p>
         </w:tc>
@@ -5209,7 +5538,7 @@
               <w:jc w:val="center"/>
             </w:pPr>
             <w:r>
-              <w:t>TC-31</w:t>
+              <w:t>TC-32</w:t>
             </w:r>
           </w:p>
         </w:tc>
@@ -5274,7 +5603,13 @@
         <w:pStyle w:val="21"/>
       </w:pPr>
       <w:r>
-        <w:t>UC-16: User sees information about a tournament</w:t>
+        <w:t>UC-1</w:t>
+      </w:r>
+      <w:r>
+        <w:t>7</w:t>
+      </w:r>
+      <w:r>
+        <w:t>: User sees information about a tournament</w:t>
       </w:r>
     </w:p>
     <w:tbl>
@@ -5379,7 +5714,7 @@
               <w:jc w:val="center"/>
             </w:pPr>
             <w:r>
-              <w:t>TC-32</w:t>
+              <w:t>TC-33</w:t>
             </w:r>
           </w:p>
         </w:tc>
@@ -5448,7 +5783,13 @@
         <w:pStyle w:val="21"/>
       </w:pPr>
       <w:r>
-        <w:t>UC-17: Player registers for a tournament</w:t>
+        <w:t>UC-1</w:t>
+      </w:r>
+      <w:r>
+        <w:t>8</w:t>
+      </w:r>
+      <w:r>
+        <w:t>: Player registers for a tournament</w:t>
       </w:r>
     </w:p>
     <w:tbl>
@@ -5554,7 +5895,7 @@
               <w:jc w:val="center"/>
             </w:pPr>
             <w:r>
-              <w:t>TC-33</w:t>
+              <w:t>TC-34</w:t>
             </w:r>
           </w:p>
         </w:tc>
@@ -5588,6 +5929,7 @@
               <w:cnfStyle w:val="000000100000" w:firstRow="0" w:lastRow="0" w:firstColumn="0" w:lastColumn="0" w:oddVBand="0" w:evenVBand="0" w:oddHBand="1" w:evenHBand="0" w:firstRowFirstColumn="0" w:firstRowLastColumn="0" w:lastRowFirstColumn="0" w:lastRowLastColumn="0"/>
             </w:pPr>
             <w:r>
+              <w:lastRenderedPageBreak/>
               <w:t>Logged in as a player</w:t>
             </w:r>
           </w:p>
@@ -5601,6 +5943,7 @@
               <w:cnfStyle w:val="000000100000" w:firstRow="0" w:lastRow="0" w:firstColumn="0" w:lastColumn="0" w:oddVBand="0" w:evenVBand="0" w:oddHBand="1" w:evenHBand="0" w:firstRowFirstColumn="0" w:firstRowLastColumn="0" w:lastRowFirstColumn="0" w:lastRowLastColumn="0"/>
             </w:pPr>
             <w:r>
+              <w:lastRenderedPageBreak/>
               <w:t>Username: player1</w:t>
             </w:r>
           </w:p>
@@ -5627,6 +5970,7 @@
               <w:cnfStyle w:val="000000100000" w:firstRow="0" w:lastRow="0" w:firstColumn="0" w:lastColumn="0" w:oddVBand="0" w:evenVBand="0" w:oddHBand="1" w:evenHBand="0" w:firstRowFirstColumn="0" w:firstRowLastColumn="0" w:lastRowFirstColumn="0" w:lastRowLastColumn="0"/>
             </w:pPr>
             <w:r>
+              <w:lastRenderedPageBreak/>
               <w:t>System registers player for the tournament and refreshes the page. User can see their current standings</w:t>
             </w:r>
           </w:p>
@@ -5643,10 +5987,11 @@
               <w:jc w:val="center"/>
             </w:pPr>
             <w:r>
+              <w:lastRenderedPageBreak/>
               <w:t>TC</w:t>
             </w:r>
             <w:r>
-              <w:t>-34</w:t>
+              <w:t>-35</w:t>
             </w:r>
           </w:p>
         </w:tc>
@@ -5691,7 +6036,6 @@
               <w:cnfStyle w:val="000000000000" w:firstRow="0" w:lastRow="0" w:firstColumn="0" w:lastColumn="0" w:oddVBand="0" w:evenVBand="0" w:oddHBand="0" w:evenHBand="0" w:firstRowFirstColumn="0" w:firstRowLastColumn="0" w:lastRowFirstColumn="0" w:lastRowLastColumn="0"/>
             </w:pPr>
             <w:r>
-              <w:lastRenderedPageBreak/>
               <w:t>Registered for the selected tournament</w:t>
             </w:r>
           </w:p>
@@ -5705,7 +6049,6 @@
               <w:cnfStyle w:val="000000000000" w:firstRow="0" w:lastRow="0" w:firstColumn="0" w:lastColumn="0" w:oddVBand="0" w:evenVBand="0" w:oddHBand="0" w:evenHBand="0" w:firstRowFirstColumn="0" w:firstRowLastColumn="0" w:lastRowFirstColumn="0" w:lastRowLastColumn="0"/>
             </w:pPr>
             <w:r>
-              <w:lastRenderedPageBreak/>
               <w:t>Username: player1</w:t>
             </w:r>
           </w:p>
@@ -5751,8 +6094,7 @@
               <w:jc w:val="center"/>
             </w:pPr>
             <w:r>
-              <w:lastRenderedPageBreak/>
-              <w:t>TC-35</w:t>
+              <w:t>TC-36</w:t>
             </w:r>
           </w:p>
         </w:tc>
@@ -5846,7 +6188,13 @@
         <w:pStyle w:val="21"/>
       </w:pPr>
       <w:r>
-        <w:t>UC-18: Player deregisters from a tournament</w:t>
+        <w:t>UC-1</w:t>
+      </w:r>
+      <w:r>
+        <w:t>9</w:t>
+      </w:r>
+      <w:r>
+        <w:t>: Player deregisters from a tournament</w:t>
       </w:r>
     </w:p>
     <w:tbl>
@@ -5952,7 +6300,7 @@
               <w:jc w:val="center"/>
             </w:pPr>
             <w:r>
-              <w:t>TC-36</w:t>
+              <w:t>TC-37</w:t>
             </w:r>
           </w:p>
         </w:tc>
@@ -5965,10 +6313,7 @@
               <w:cnfStyle w:val="000000100000" w:firstRow="0" w:lastRow="0" w:firstColumn="0" w:lastColumn="0" w:oddVBand="0" w:evenVBand="0" w:oddHBand="1" w:evenHBand="0" w:firstRowFirstColumn="0" w:firstRowLastColumn="0" w:lastRowFirstColumn="0" w:lastRowLastColumn="0"/>
             </w:pPr>
             <w:r>
-              <w:t>Der</w:t>
-            </w:r>
-            <w:r>
-              <w:t>egister for a tournament</w:t>
+              <w:t>Deregister for a tournament</w:t>
             </w:r>
           </w:p>
         </w:tc>
@@ -6036,16 +6381,7 @@
               <w:cnfStyle w:val="000000100000" w:firstRow="0" w:lastRow="0" w:firstColumn="0" w:lastColumn="0" w:oddVBand="0" w:evenVBand="0" w:oddHBand="1" w:evenHBand="0" w:firstRowFirstColumn="0" w:firstRowLastColumn="0" w:lastRowFirstColumn="0" w:lastRowLastColumn="0"/>
             </w:pPr>
             <w:r>
-              <w:t xml:space="preserve">System </w:t>
-            </w:r>
-            <w:r>
-              <w:t>de</w:t>
-            </w:r>
-            <w:r>
-              <w:t>registers player for the tournament and refreshes the page. User can</w:t>
-            </w:r>
-            <w:r>
-              <w:t xml:space="preserve"> no longer see their current standing in the tournament.</w:t>
+              <w:t>System deregisters player for the tournament and refreshes the page. User can no longer see their current standing in the tournament.</w:t>
             </w:r>
           </w:p>
         </w:tc>
@@ -6061,10 +6397,7 @@
               <w:jc w:val="center"/>
             </w:pPr>
             <w:r>
-              <w:t>TC</w:t>
-            </w:r>
-            <w:r>
-              <w:t>-37</w:t>
+              <w:t>TC-38</w:t>
             </w:r>
           </w:p>
         </w:tc>
@@ -6077,10 +6410,7 @@
               <w:cnfStyle w:val="000000000000" w:firstRow="0" w:lastRow="0" w:firstColumn="0" w:lastColumn="0" w:oddVBand="0" w:evenVBand="0" w:oddHBand="0" w:evenHBand="0" w:firstRowFirstColumn="0" w:firstRowLastColumn="0" w:lastRowFirstColumn="0" w:lastRowLastColumn="0"/>
             </w:pPr>
             <w:r>
-              <w:t>Try to deregister but not</w:t>
-            </w:r>
-            <w:r>
-              <w:t xml:space="preserve"> registered for the tournament</w:t>
+              <w:t>Try to deregister but not registered for the tournament</w:t>
             </w:r>
           </w:p>
         </w:tc>
@@ -6159,7 +6489,7 @@
               <w:jc w:val="center"/>
             </w:pPr>
             <w:r>
-              <w:t>TC-38</w:t>
+              <w:t>TC-39</w:t>
             </w:r>
           </w:p>
         </w:tc>
@@ -6172,16 +6502,7 @@
               <w:cnfStyle w:val="000000100000" w:firstRow="0" w:lastRow="0" w:firstColumn="0" w:lastColumn="0" w:oddVBand="0" w:evenVBand="0" w:oddHBand="1" w:evenHBand="0" w:firstRowFirstColumn="0" w:firstRowLastColumn="0" w:lastRowFirstColumn="0" w:lastRowLastColumn="0"/>
             </w:pPr>
             <w:r>
-              <w:t>D</w:t>
-            </w:r>
-            <w:r>
-              <w:t>e</w:t>
-            </w:r>
-            <w:r>
-              <w:t>re</w:t>
-            </w:r>
-            <w:r>
-              <w:t>gister for a tournament that begins in less than one week</w:t>
+              <w:t>Deregister for a tournament that begins in less than one week</w:t>
             </w:r>
           </w:p>
         </w:tc>
@@ -6270,7 +6591,13 @@
         <w:pStyle w:val="21"/>
       </w:pPr>
       <w:r>
-        <w:t>UC-19: User sees their profile page</w:t>
+        <w:t>UC-</w:t>
+      </w:r>
+      <w:r>
+        <w:t>20</w:t>
+      </w:r>
+      <w:r>
+        <w:t>: User sees their profile page</w:t>
       </w:r>
     </w:p>
     <w:tbl>
@@ -6375,7 +6702,8 @@
               <w:jc w:val="center"/>
             </w:pPr>
             <w:r>
-              <w:t>TC-39</w:t>
+              <w:lastRenderedPageBreak/>
+              <w:t>TC-40</w:t>
             </w:r>
             <w:bookmarkStart w:id="1" w:name="_GoBack"/>
             <w:bookmarkEnd w:id="1"/>
@@ -6451,22 +6779,7 @@
               <w:cnfStyle w:val="000000100000" w:firstRow="0" w:lastRow="0" w:firstColumn="0" w:lastColumn="0" w:oddVBand="0" w:evenVBand="0" w:oddHBand="1" w:evenHBand="0" w:firstRowFirstColumn="0" w:firstRowLastColumn="0" w:lastRowFirstColumn="0" w:lastRowLastColumn="0"/>
             </w:pPr>
             <w:r>
-              <w:t>Website navigates to “</w:t>
-            </w:r>
-            <w:r>
-              <w:t>My</w:t>
-            </w:r>
-            <w:r>
-              <w:t xml:space="preserve"> </w:t>
-            </w:r>
-            <w:r>
-              <w:t>Profile</w:t>
-            </w:r>
-            <w:r>
-              <w:t xml:space="preserve">” page and displays </w:t>
-            </w:r>
-            <w:r>
-              <w:t>information regarding the logged in user.</w:t>
+              <w:t>Website navigates to “My Profile” page and displays information regarding the logged in user.</w:t>
             </w:r>
           </w:p>
         </w:tc>
@@ -7483,7 +7796,7 @@
 </file>
 
 <file path=customXml/itemProps1.xml><?xml version="1.0" encoding="utf-8"?>
-<ds:datastoreItem xmlns:ds="http://schemas.openxmlformats.org/officeDocument/2006/customXml" ds:itemID="{F0E8913F-FD9C-45B1-B007-AF6692519E8F}">
+<ds:datastoreItem xmlns:ds="http://schemas.openxmlformats.org/officeDocument/2006/customXml" ds:itemID="{29F1F789-4203-43BE-A52D-9C5391C7CD06}">
   <ds:schemaRefs>
     <ds:schemaRef ds:uri="http://schemas.openxmlformats.org/officeDocument/2006/bibliography"/>
   </ds:schemaRefs>

</xml_diff>